<commit_message>
TP1 tel que remis
</commit_message>
<xml_diff>
--- a/TP1/TP1-Rapport.docx
+++ b/TP1/TP1-Rapport.docx
@@ -130,6 +130,7 @@
         </w:rPr>
         <w:t xml:space="preserve">Mme. </w:t>
       </w:r>
+      <w:proofErr w:type="spellStart"/>
       <w:r>
         <w:rPr>
           <w:sz w:val="28"/>
@@ -142,7 +143,31 @@
           <w:sz w:val="28"/>
           <w:szCs w:val="28"/>
         </w:rPr>
-        <w:t>eye Bineta SARR</w:t>
+        <w:t>eye</w:t>
+      </w:r>
+      <w:proofErr w:type="spellEnd"/>
+      <w:r>
+        <w:rPr>
+          <w:sz w:val="28"/>
+          <w:szCs w:val="28"/>
+        </w:rPr>
+        <w:t xml:space="preserve"> </w:t>
+      </w:r>
+      <w:proofErr w:type="spellStart"/>
+      <w:r>
+        <w:rPr>
+          <w:sz w:val="28"/>
+          <w:szCs w:val="28"/>
+        </w:rPr>
+        <w:t>Bineta</w:t>
+      </w:r>
+      <w:proofErr w:type="spellEnd"/>
+      <w:r>
+        <w:rPr>
+          <w:sz w:val="28"/>
+          <w:szCs w:val="28"/>
+        </w:rPr>
+        <w:t xml:space="preserve"> SARR</w:t>
       </w:r>
     </w:p>
     <w:p>
@@ -270,12 +295,21 @@
           <w:szCs w:val="32"/>
         </w:rPr>
       </w:pPr>
+      <w:proofErr w:type="spellStart"/>
       <w:r>
         <w:rPr>
           <w:sz w:val="32"/>
           <w:szCs w:val="32"/>
         </w:rPr>
-        <w:t xml:space="preserve">Eric LACERTE </w:t>
+        <w:t>Eric</w:t>
+      </w:r>
+      <w:proofErr w:type="spellEnd"/>
+      <w:r>
+        <w:rPr>
+          <w:sz w:val="32"/>
+          <w:szCs w:val="32"/>
+        </w:rPr>
+        <w:t xml:space="preserve"> LACERTE </w:t>
       </w:r>
       <w:r>
         <w:rPr>
@@ -328,7 +362,15 @@
           <w:sz w:val="28"/>
           <w:szCs w:val="32"/>
         </w:rPr>
-        <w:t>LAVP05067200</w:t>
+        <w:t>LAVP0506720</w:t>
+      </w:r>
+      <w:r>
+        <w:rPr>
+          <w:rFonts w:asciiTheme="majorHAnsi" w:hAnsiTheme="majorHAnsi" w:cstheme="majorHAnsi"/>
+          <w:sz w:val="28"/>
+          <w:szCs w:val="32"/>
+        </w:rPr>
+        <w:t>3</w:t>
       </w:r>
     </w:p>
     <w:p>
@@ -436,7 +478,7 @@
                     <a:blip r:embed="rId6" cstate="print">
                       <a:extLst>
                         <a:ext uri="{28A0092B-C50C-407E-A947-70E740481C1C}">
-                          <a14:useLocalDpi xmlns:a14="http://schemas.microsoft.com/office/drawing/2010/main" xmlns:wps="http://schemas.microsoft.com/office/word/2010/wordprocessingShape" xmlns:wpi="http://schemas.microsoft.com/office/word/2010/wordprocessingInk" xmlns:wpg="http://schemas.microsoft.com/office/word/2010/wordprocessingGroup" xmlns:w16se="http://schemas.microsoft.com/office/word/2015/wordml/symex" xmlns:w15="http://schemas.microsoft.com/office/word/2012/wordml" xmlns:w14="http://schemas.microsoft.com/office/word/2010/wordml" xmlns:w="http://schemas.openxmlformats.org/wordprocessingml/2006/main" xmlns:w10="urn:schemas-microsoft-com:office:word" xmlns:wp14="http://schemas.microsoft.com/office/word/2010/wordprocessingDrawing" xmlns:v="urn:schemas-microsoft-com:vml" xmlns:o="urn:schemas-microsoft-com:office:office" xmlns:mc="http://schemas.openxmlformats.org/markup-compatibility/2006" xmlns:cx="http://schemas.microsoft.com/office/drawing/2014/chartex" xmlns:wpc="http://schemas.microsoft.com/office/word/2010/wordprocessingCanvas" xmlns="" val="0"/>
+                          <a14:useLocalDpi xmlns="" xmlns:wpc="http://schemas.microsoft.com/office/word/2010/wordprocessingCanvas" xmlns:cx="http://schemas.microsoft.com/office/drawing/2014/chartex" xmlns:mc="http://schemas.openxmlformats.org/markup-compatibility/2006" xmlns:o="urn:schemas-microsoft-com:office:office" xmlns:v="urn:schemas-microsoft-com:vml" xmlns:wp14="http://schemas.microsoft.com/office/word/2010/wordprocessingDrawing" xmlns:w10="urn:schemas-microsoft-com:office:word" xmlns:w="http://schemas.openxmlformats.org/wordprocessingml/2006/main" xmlns:w14="http://schemas.microsoft.com/office/word/2010/wordml" xmlns:w15="http://schemas.microsoft.com/office/word/2012/wordml" xmlns:w16se="http://schemas.microsoft.com/office/word/2015/wordml/symex" xmlns:wpg="http://schemas.microsoft.com/office/word/2010/wordprocessingGroup" xmlns:wpi="http://schemas.microsoft.com/office/word/2010/wordprocessingInk" xmlns:wps="http://schemas.microsoft.com/office/word/2010/wordprocessingShape" xmlns:a14="http://schemas.microsoft.com/office/drawing/2010/main" val="0"/>
                         </a:ext>
                       </a:extLst>
                     </a:blip>
@@ -456,7 +498,7 @@
                     </a:ln>
                     <a:extLst>
                       <a:ext uri="{53640926-AAD7-44D8-BBD7-CCE9431645EC}">
-                        <a14:shadowObscured xmlns:a14="http://schemas.microsoft.com/office/drawing/2010/main" xmlns:wps="http://schemas.microsoft.com/office/word/2010/wordprocessingShape" xmlns:wpi="http://schemas.microsoft.com/office/word/2010/wordprocessingInk" xmlns:wpg="http://schemas.microsoft.com/office/word/2010/wordprocessingGroup" xmlns:w16se="http://schemas.microsoft.com/office/word/2015/wordml/symex" xmlns:w15="http://schemas.microsoft.com/office/word/2012/wordml" xmlns:w14="http://schemas.microsoft.com/office/word/2010/wordml" xmlns:w="http://schemas.openxmlformats.org/wordprocessingml/2006/main" xmlns:w10="urn:schemas-microsoft-com:office:word" xmlns:wp14="http://schemas.microsoft.com/office/word/2010/wordprocessingDrawing" xmlns:v="urn:schemas-microsoft-com:vml" xmlns:o="urn:schemas-microsoft-com:office:office" xmlns:mc="http://schemas.openxmlformats.org/markup-compatibility/2006" xmlns:cx="http://schemas.microsoft.com/office/drawing/2014/chartex" xmlns:wpc="http://schemas.microsoft.com/office/word/2010/wordprocessingCanvas" xmlns=""/>
+                        <a14:shadowObscured xmlns="" xmlns:wpc="http://schemas.microsoft.com/office/word/2010/wordprocessingCanvas" xmlns:cx="http://schemas.microsoft.com/office/drawing/2014/chartex" xmlns:mc="http://schemas.openxmlformats.org/markup-compatibility/2006" xmlns:o="urn:schemas-microsoft-com:office:office" xmlns:v="urn:schemas-microsoft-com:vml" xmlns:wp14="http://schemas.microsoft.com/office/word/2010/wordprocessingDrawing" xmlns:w10="urn:schemas-microsoft-com:office:word" xmlns:w="http://schemas.openxmlformats.org/wordprocessingml/2006/main" xmlns:w14="http://schemas.microsoft.com/office/word/2010/wordml" xmlns:w15="http://schemas.microsoft.com/office/word/2012/wordml" xmlns:w16se="http://schemas.microsoft.com/office/word/2015/wordml/symex" xmlns:wpg="http://schemas.microsoft.com/office/word/2010/wordprocessingGroup" xmlns:wpi="http://schemas.microsoft.com/office/word/2010/wordprocessingInk" xmlns:wps="http://schemas.microsoft.com/office/word/2010/wordprocessingShape" xmlns:a14="http://schemas.microsoft.com/office/drawing/2010/main"/>
                       </a:ext>
                     </a:extLst>
                   </pic:spPr>
@@ -534,7 +576,7 @@
                     <a:blip r:embed="rId7" cstate="print">
                       <a:extLst>
                         <a:ext uri="{28A0092B-C50C-407E-A947-70E740481C1C}">
-                          <a14:useLocalDpi xmlns:a14="http://schemas.microsoft.com/office/drawing/2010/main" xmlns:wps="http://schemas.microsoft.com/office/word/2010/wordprocessingShape" xmlns:wpi="http://schemas.microsoft.com/office/word/2010/wordprocessingInk" xmlns:wpg="http://schemas.microsoft.com/office/word/2010/wordprocessingGroup" xmlns:w16se="http://schemas.microsoft.com/office/word/2015/wordml/symex" xmlns:w15="http://schemas.microsoft.com/office/word/2012/wordml" xmlns:w14="http://schemas.microsoft.com/office/word/2010/wordml" xmlns:w="http://schemas.openxmlformats.org/wordprocessingml/2006/main" xmlns:w10="urn:schemas-microsoft-com:office:word" xmlns:wp14="http://schemas.microsoft.com/office/word/2010/wordprocessingDrawing" xmlns:v="urn:schemas-microsoft-com:vml" xmlns:o="urn:schemas-microsoft-com:office:office" xmlns:mc="http://schemas.openxmlformats.org/markup-compatibility/2006" xmlns:cx="http://schemas.microsoft.com/office/drawing/2014/chartex" xmlns:wpc="http://schemas.microsoft.com/office/word/2010/wordprocessingCanvas" xmlns="" val="0"/>
+                          <a14:useLocalDpi xmlns="" xmlns:wpc="http://schemas.microsoft.com/office/word/2010/wordprocessingCanvas" xmlns:cx="http://schemas.microsoft.com/office/drawing/2014/chartex" xmlns:mc="http://schemas.openxmlformats.org/markup-compatibility/2006" xmlns:o="urn:schemas-microsoft-com:office:office" xmlns:v="urn:schemas-microsoft-com:vml" xmlns:wp14="http://schemas.microsoft.com/office/word/2010/wordprocessingDrawing" xmlns:w10="urn:schemas-microsoft-com:office:word" xmlns:w="http://schemas.openxmlformats.org/wordprocessingml/2006/main" xmlns:w14="http://schemas.microsoft.com/office/word/2010/wordml" xmlns:w15="http://schemas.microsoft.com/office/word/2012/wordml" xmlns:w16se="http://schemas.microsoft.com/office/word/2015/wordml/symex" xmlns:wpg="http://schemas.microsoft.com/office/word/2010/wordprocessingGroup" xmlns:wpi="http://schemas.microsoft.com/office/word/2010/wordprocessingInk" xmlns:wps="http://schemas.microsoft.com/office/word/2010/wordprocessingShape" xmlns:a14="http://schemas.microsoft.com/office/drawing/2010/main" val="0"/>
                         </a:ext>
                       </a:extLst>
                     </a:blip>
@@ -554,7 +596,7 @@
                     </a:ln>
                     <a:extLst>
                       <a:ext uri="{53640926-AAD7-44D8-BBD7-CCE9431645EC}">
-                        <a14:shadowObscured xmlns:a14="http://schemas.microsoft.com/office/drawing/2010/main" xmlns:wps="http://schemas.microsoft.com/office/word/2010/wordprocessingShape" xmlns:wpi="http://schemas.microsoft.com/office/word/2010/wordprocessingInk" xmlns:wpg="http://schemas.microsoft.com/office/word/2010/wordprocessingGroup" xmlns:w16se="http://schemas.microsoft.com/office/word/2015/wordml/symex" xmlns:w15="http://schemas.microsoft.com/office/word/2012/wordml" xmlns:w14="http://schemas.microsoft.com/office/word/2010/wordml" xmlns:w="http://schemas.openxmlformats.org/wordprocessingml/2006/main" xmlns:w10="urn:schemas-microsoft-com:office:word" xmlns:wp14="http://schemas.microsoft.com/office/word/2010/wordprocessingDrawing" xmlns:v="urn:schemas-microsoft-com:vml" xmlns:o="urn:schemas-microsoft-com:office:office" xmlns:mc="http://schemas.openxmlformats.org/markup-compatibility/2006" xmlns:cx="http://schemas.microsoft.com/office/drawing/2014/chartex" xmlns:wpc="http://schemas.microsoft.com/office/word/2010/wordprocessingCanvas" xmlns=""/>
+                        <a14:shadowObscured xmlns="" xmlns:wpc="http://schemas.microsoft.com/office/word/2010/wordprocessingCanvas" xmlns:cx="http://schemas.microsoft.com/office/drawing/2014/chartex" xmlns:mc="http://schemas.openxmlformats.org/markup-compatibility/2006" xmlns:o="urn:schemas-microsoft-com:office:office" xmlns:v="urn:schemas-microsoft-com:vml" xmlns:wp14="http://schemas.microsoft.com/office/word/2010/wordprocessingDrawing" xmlns:w10="urn:schemas-microsoft-com:office:word" xmlns:w="http://schemas.openxmlformats.org/wordprocessingml/2006/main" xmlns:w14="http://schemas.microsoft.com/office/word/2010/wordml" xmlns:w15="http://schemas.microsoft.com/office/word/2012/wordml" xmlns:w16se="http://schemas.microsoft.com/office/word/2015/wordml/symex" xmlns:wpg="http://schemas.microsoft.com/office/word/2010/wordprocessingGroup" xmlns:wpi="http://schemas.microsoft.com/office/word/2010/wordprocessingInk" xmlns:wps="http://schemas.microsoft.com/office/word/2010/wordprocessingShape" xmlns:a14="http://schemas.microsoft.com/office/drawing/2010/main"/>
                       </a:ext>
                     </a:extLst>
                   </pic:spPr>
@@ -651,7 +693,7 @@
                     <a:blip r:embed="rId6" cstate="print">
                       <a:extLst>
                         <a:ext uri="{28A0092B-C50C-407E-A947-70E740481C1C}">
-                          <a14:useLocalDpi xmlns:a14="http://schemas.microsoft.com/office/drawing/2010/main" xmlns:wps="http://schemas.microsoft.com/office/word/2010/wordprocessingShape" xmlns:wpi="http://schemas.microsoft.com/office/word/2010/wordprocessingInk" xmlns:wpg="http://schemas.microsoft.com/office/word/2010/wordprocessingGroup" xmlns:w16se="http://schemas.microsoft.com/office/word/2015/wordml/symex" xmlns:w15="http://schemas.microsoft.com/office/word/2012/wordml" xmlns:w14="http://schemas.microsoft.com/office/word/2010/wordml" xmlns:w="http://schemas.openxmlformats.org/wordprocessingml/2006/main" xmlns:w10="urn:schemas-microsoft-com:office:word" xmlns:wp14="http://schemas.microsoft.com/office/word/2010/wordprocessingDrawing" xmlns:v="urn:schemas-microsoft-com:vml" xmlns:o="urn:schemas-microsoft-com:office:office" xmlns:mc="http://schemas.openxmlformats.org/markup-compatibility/2006" xmlns:cx="http://schemas.microsoft.com/office/drawing/2014/chartex" xmlns:wpc="http://schemas.microsoft.com/office/word/2010/wordprocessingCanvas" xmlns="" val="0"/>
+                          <a14:useLocalDpi xmlns="" xmlns:wpc="http://schemas.microsoft.com/office/word/2010/wordprocessingCanvas" xmlns:cx="http://schemas.microsoft.com/office/drawing/2014/chartex" xmlns:mc="http://schemas.openxmlformats.org/markup-compatibility/2006" xmlns:o="urn:schemas-microsoft-com:office:office" xmlns:v="urn:schemas-microsoft-com:vml" xmlns:wp14="http://schemas.microsoft.com/office/word/2010/wordprocessingDrawing" xmlns:w10="urn:schemas-microsoft-com:office:word" xmlns:w="http://schemas.openxmlformats.org/wordprocessingml/2006/main" xmlns:w14="http://schemas.microsoft.com/office/word/2010/wordml" xmlns:w15="http://schemas.microsoft.com/office/word/2012/wordml" xmlns:w16se="http://schemas.microsoft.com/office/word/2015/wordml/symex" xmlns:wpg="http://schemas.microsoft.com/office/word/2010/wordprocessingGroup" xmlns:wpi="http://schemas.microsoft.com/office/word/2010/wordprocessingInk" xmlns:wps="http://schemas.microsoft.com/office/word/2010/wordprocessingShape" xmlns:a14="http://schemas.microsoft.com/office/drawing/2010/main" val="0"/>
                         </a:ext>
                       </a:extLst>
                     </a:blip>
@@ -671,7 +713,7 @@
                     </a:ln>
                     <a:extLst>
                       <a:ext uri="{53640926-AAD7-44D8-BBD7-CCE9431645EC}">
-                        <a14:shadowObscured xmlns:a14="http://schemas.microsoft.com/office/drawing/2010/main" xmlns:wps="http://schemas.microsoft.com/office/word/2010/wordprocessingShape" xmlns:wpi="http://schemas.microsoft.com/office/word/2010/wordprocessingInk" xmlns:wpg="http://schemas.microsoft.com/office/word/2010/wordprocessingGroup" xmlns:w16se="http://schemas.microsoft.com/office/word/2015/wordml/symex" xmlns:w15="http://schemas.microsoft.com/office/word/2012/wordml" xmlns:w14="http://schemas.microsoft.com/office/word/2010/wordml" xmlns:w="http://schemas.openxmlformats.org/wordprocessingml/2006/main" xmlns:w10="urn:schemas-microsoft-com:office:word" xmlns:wp14="http://schemas.microsoft.com/office/word/2010/wordprocessingDrawing" xmlns:v="urn:schemas-microsoft-com:vml" xmlns:o="urn:schemas-microsoft-com:office:office" xmlns:mc="http://schemas.openxmlformats.org/markup-compatibility/2006" xmlns:cx="http://schemas.microsoft.com/office/drawing/2014/chartex" xmlns:wpc="http://schemas.microsoft.com/office/word/2010/wordprocessingCanvas" xmlns=""/>
+                        <a14:shadowObscured xmlns="" xmlns:wpc="http://schemas.microsoft.com/office/word/2010/wordprocessingCanvas" xmlns:cx="http://schemas.microsoft.com/office/drawing/2014/chartex" xmlns:mc="http://schemas.openxmlformats.org/markup-compatibility/2006" xmlns:o="urn:schemas-microsoft-com:office:office" xmlns:v="urn:schemas-microsoft-com:vml" xmlns:wp14="http://schemas.microsoft.com/office/word/2010/wordprocessingDrawing" xmlns:w10="urn:schemas-microsoft-com:office:word" xmlns:w="http://schemas.openxmlformats.org/wordprocessingml/2006/main" xmlns:w14="http://schemas.microsoft.com/office/word/2010/wordml" xmlns:w15="http://schemas.microsoft.com/office/word/2012/wordml" xmlns:w16se="http://schemas.microsoft.com/office/word/2015/wordml/symex" xmlns:wpg="http://schemas.microsoft.com/office/word/2010/wordprocessingGroup" xmlns:wpi="http://schemas.microsoft.com/office/word/2010/wordprocessingInk" xmlns:wps="http://schemas.microsoft.com/office/word/2010/wordprocessingShape" xmlns:a14="http://schemas.microsoft.com/office/drawing/2010/main"/>
                       </a:ext>
                     </a:extLst>
                   </pic:spPr>
@@ -699,6 +741,7 @@
       <w:r>
         <w:fldChar w:fldCharType="separate"/>
       </w:r>
+      <w:proofErr w:type="gramStart"/>
       <w:r>
         <w:rPr>
           <w:noProof/>
@@ -712,7 +755,11 @@
         <w:t xml:space="preserve"> </w:t>
       </w:r>
       <w:r>
-        <w:t xml:space="preserve">densité spectrale </w:t>
+        <w:t>densité spectrale</w:t>
+      </w:r>
+      <w:proofErr w:type="gramEnd"/>
+      <w:r>
+        <w:t xml:space="preserve"> </w:t>
       </w:r>
       <w:r>
         <w:t xml:space="preserve">de puissance, </w:t>
@@ -753,7 +800,7 @@
                     <a:blip r:embed="rId7" cstate="print">
                       <a:extLst>
                         <a:ext uri="{28A0092B-C50C-407E-A947-70E740481C1C}">
-                          <a14:useLocalDpi xmlns:a14="http://schemas.microsoft.com/office/drawing/2010/main" xmlns:wps="http://schemas.microsoft.com/office/word/2010/wordprocessingShape" xmlns:wpi="http://schemas.microsoft.com/office/word/2010/wordprocessingInk" xmlns:wpg="http://schemas.microsoft.com/office/word/2010/wordprocessingGroup" xmlns:w16se="http://schemas.microsoft.com/office/word/2015/wordml/symex" xmlns:w15="http://schemas.microsoft.com/office/word/2012/wordml" xmlns:w14="http://schemas.microsoft.com/office/word/2010/wordml" xmlns:w="http://schemas.openxmlformats.org/wordprocessingml/2006/main" xmlns:w10="urn:schemas-microsoft-com:office:word" xmlns:wp14="http://schemas.microsoft.com/office/word/2010/wordprocessingDrawing" xmlns:v="urn:schemas-microsoft-com:vml" xmlns:o="urn:schemas-microsoft-com:office:office" xmlns:mc="http://schemas.openxmlformats.org/markup-compatibility/2006" xmlns:cx="http://schemas.microsoft.com/office/drawing/2014/chartex" xmlns:wpc="http://schemas.microsoft.com/office/word/2010/wordprocessingCanvas" xmlns="" val="0"/>
+                          <a14:useLocalDpi xmlns="" xmlns:wpc="http://schemas.microsoft.com/office/word/2010/wordprocessingCanvas" xmlns:cx="http://schemas.microsoft.com/office/drawing/2014/chartex" xmlns:mc="http://schemas.openxmlformats.org/markup-compatibility/2006" xmlns:o="urn:schemas-microsoft-com:office:office" xmlns:v="urn:schemas-microsoft-com:vml" xmlns:wp14="http://schemas.microsoft.com/office/word/2010/wordprocessingDrawing" xmlns:w10="urn:schemas-microsoft-com:office:word" xmlns:w="http://schemas.openxmlformats.org/wordprocessingml/2006/main" xmlns:w14="http://schemas.microsoft.com/office/word/2010/wordml" xmlns:w15="http://schemas.microsoft.com/office/word/2012/wordml" xmlns:w16se="http://schemas.microsoft.com/office/word/2015/wordml/symex" xmlns:wpg="http://schemas.microsoft.com/office/word/2010/wordprocessingGroup" xmlns:wpi="http://schemas.microsoft.com/office/word/2010/wordprocessingInk" xmlns:wps="http://schemas.microsoft.com/office/word/2010/wordprocessingShape" xmlns:a14="http://schemas.microsoft.com/office/drawing/2010/main" val="0"/>
                         </a:ext>
                       </a:extLst>
                     </a:blip>
@@ -773,7 +820,7 @@
                     </a:ln>
                     <a:extLst>
                       <a:ext uri="{53640926-AAD7-44D8-BBD7-CCE9431645EC}">
-                        <a14:shadowObscured xmlns:a14="http://schemas.microsoft.com/office/drawing/2010/main" xmlns:wps="http://schemas.microsoft.com/office/word/2010/wordprocessingShape" xmlns:wpi="http://schemas.microsoft.com/office/word/2010/wordprocessingInk" xmlns:wpg="http://schemas.microsoft.com/office/word/2010/wordprocessingGroup" xmlns:w16se="http://schemas.microsoft.com/office/word/2015/wordml/symex" xmlns:w15="http://schemas.microsoft.com/office/word/2012/wordml" xmlns:w14="http://schemas.microsoft.com/office/word/2010/wordml" xmlns:w="http://schemas.openxmlformats.org/wordprocessingml/2006/main" xmlns:w10="urn:schemas-microsoft-com:office:word" xmlns:wp14="http://schemas.microsoft.com/office/word/2010/wordprocessingDrawing" xmlns:v="urn:schemas-microsoft-com:vml" xmlns:o="urn:schemas-microsoft-com:office:office" xmlns:mc="http://schemas.openxmlformats.org/markup-compatibility/2006" xmlns:cx="http://schemas.microsoft.com/office/drawing/2014/chartex" xmlns:wpc="http://schemas.microsoft.com/office/word/2010/wordprocessingCanvas" xmlns=""/>
+                        <a14:shadowObscured xmlns="" xmlns:wpc="http://schemas.microsoft.com/office/word/2010/wordprocessingCanvas" xmlns:cx="http://schemas.microsoft.com/office/drawing/2014/chartex" xmlns:mc="http://schemas.openxmlformats.org/markup-compatibility/2006" xmlns:o="urn:schemas-microsoft-com:office:office" xmlns:v="urn:schemas-microsoft-com:vml" xmlns:wp14="http://schemas.microsoft.com/office/word/2010/wordprocessingDrawing" xmlns:w10="urn:schemas-microsoft-com:office:word" xmlns:w="http://schemas.openxmlformats.org/wordprocessingml/2006/main" xmlns:w14="http://schemas.microsoft.com/office/word/2010/wordml" xmlns:w15="http://schemas.microsoft.com/office/word/2012/wordml" xmlns:w16se="http://schemas.microsoft.com/office/word/2015/wordml/symex" xmlns:wpg="http://schemas.microsoft.com/office/word/2010/wordprocessingGroup" xmlns:wpi="http://schemas.microsoft.com/office/word/2010/wordprocessingInk" xmlns:wps="http://schemas.microsoft.com/office/word/2010/wordprocessingShape" xmlns:a14="http://schemas.microsoft.com/office/drawing/2010/main"/>
                       </a:ext>
                     </a:extLst>
                   </pic:spPr>
@@ -817,10 +864,18 @@
         <w:t>densité spectrale</w:t>
       </w:r>
       <w:r>
-        <w:t xml:space="preserve"> de puissance, </w:t>
-      </w:r>
-      <w:r>
-        <w:t xml:space="preserve"> L=10</w:t>
+        <w:t xml:space="preserve"> de puissance</w:t>
+      </w:r>
+      <w:proofErr w:type="gramStart"/>
+      <w:r>
+        <w:t xml:space="preserve">, </w:t>
+      </w:r>
+      <w:r>
+        <w:t xml:space="preserve"> L</w:t>
+      </w:r>
+      <w:proofErr w:type="gramEnd"/>
+      <w:r>
+        <w:t>=10</w:t>
       </w:r>
       <w:r>
         <w:t>24</w:t>
@@ -1114,7 +1169,23 @@
         <w:fldChar w:fldCharType="end"/>
       </w:r>
       <w:r>
-        <w:t xml:space="preserve"> Spectre du  signal 16PSK en TX, à la sortie du filtre « Raised cosinus»</w:t>
+        <w:t xml:space="preserve"> Spectre </w:t>
+      </w:r>
+      <w:proofErr w:type="gramStart"/>
+      <w:r>
+        <w:t>du  signal</w:t>
+      </w:r>
+      <w:proofErr w:type="gramEnd"/>
+      <w:r>
+        <w:t xml:space="preserve"> 16PSK en TX, à la sortie du filtre « </w:t>
+      </w:r>
+      <w:proofErr w:type="spellStart"/>
+      <w:r>
+        <w:t>Raised</w:t>
+      </w:r>
+      <w:proofErr w:type="spellEnd"/>
+      <w:r>
+        <w:t xml:space="preserve"> cosinus»</w:t>
       </w:r>
     </w:p>
     <w:p>
@@ -1191,7 +1262,15 @@
         <w:fldChar w:fldCharType="end"/>
       </w:r>
       <w:r>
-        <w:t xml:space="preserve"> Spectre du signal 16PSK en RX, à la sortie du filtre « Raised cosinus»</w:t>
+        <w:t xml:space="preserve"> Spectre du signal 16PSK en RX, à la sortie du filtre « </w:t>
+      </w:r>
+      <w:proofErr w:type="spellStart"/>
+      <w:r>
+        <w:t>Raised</w:t>
+      </w:r>
+      <w:proofErr w:type="spellEnd"/>
+      <w:r>
+        <w:t xml:space="preserve"> cosinus»</w:t>
       </w:r>
     </w:p>
     <w:p/>
@@ -1295,7 +1374,15 @@
         <w:fldChar w:fldCharType="end"/>
       </w:r>
       <w:r>
-        <w:t xml:space="preserve"> TEB pour la modualtion M-QAM</w:t>
+        <w:t xml:space="preserve"> TEB pour la </w:t>
+      </w:r>
+      <w:proofErr w:type="spellStart"/>
+      <w:r>
+        <w:t>modualtion</w:t>
+      </w:r>
+      <w:proofErr w:type="spellEnd"/>
+      <w:r>
+        <w:t xml:space="preserve"> M-QAM</w:t>
       </w:r>
     </w:p>
     <w:p>
@@ -1393,13 +1480,29 @@
         <w:t xml:space="preserve"> </w:t>
       </w:r>
       <w:r>
-        <w:t>Spectre du  sig</w:t>
-      </w:r>
-      <w:r>
-        <w:t>nal 16 QAM</w:t>
-      </w:r>
-      <w:r>
-        <w:t xml:space="preserve"> en TX, à la sortie du filtre « Raised cosinus»</w:t>
+        <w:t xml:space="preserve">Spectre </w:t>
+      </w:r>
+      <w:proofErr w:type="gramStart"/>
+      <w:r>
+        <w:t>du  sig</w:t>
+      </w:r>
+      <w:r>
+        <w:t>nal</w:t>
+      </w:r>
+      <w:proofErr w:type="gramEnd"/>
+      <w:r>
+        <w:t xml:space="preserve"> 16 QAM</w:t>
+      </w:r>
+      <w:r>
+        <w:t xml:space="preserve"> en TX, à la sortie du filtre « </w:t>
+      </w:r>
+      <w:proofErr w:type="spellStart"/>
+      <w:r>
+        <w:t>Raised</w:t>
+      </w:r>
+      <w:proofErr w:type="spellEnd"/>
+      <w:r>
+        <w:t xml:space="preserve"> cosinus»</w:t>
       </w:r>
     </w:p>
     <w:p>
@@ -1485,7 +1588,15 @@
         <w:t xml:space="preserve"> QAM</w:t>
       </w:r>
       <w:r>
-        <w:t xml:space="preserve"> en RX, à la sortie du filtre « Raised cosinus»</w:t>
+        <w:t xml:space="preserve"> en RX, à la sortie du filtre « </w:t>
+      </w:r>
+      <w:proofErr w:type="spellStart"/>
+      <w:r>
+        <w:t>Raised</w:t>
+      </w:r>
+      <w:proofErr w:type="spellEnd"/>
+      <w:r>
+        <w:t xml:space="preserve"> cosinus»</w:t>
       </w:r>
     </w:p>
     <w:p/>
@@ -1531,11 +1642,19 @@
       </w:r>
     </w:p>
     <w:p>
-      <w:pPr>
-        <w:pStyle w:val="Heading3"/>
-      </w:pPr>
       <w:bookmarkStart w:id="0" w:name="_GoBack"/>
       <w:bookmarkEnd w:id="0"/>
+      <w:r>
+        <w:t>En ajoutant un filtre « </w:t>
+      </w:r>
+      <w:proofErr w:type="spellStart"/>
+      <w:r>
+        <w:t>raised</w:t>
+      </w:r>
+      <w:proofErr w:type="spellEnd"/>
+      <w:r>
+        <w:t xml:space="preserve"> cosinus », on diminue la largeur de bande utilisée. En diminuant la largeur de bande pour un même débit, on améliore notre efficacité spectrale.</w:t>
+      </w:r>
     </w:p>
     <w:p>
       <w:pPr>
@@ -1575,7 +1694,15 @@
         <w:pStyle w:val="Heading2"/>
       </w:pPr>
       <w:r>
-        <w:t xml:space="preserve">1) Bloc code convolutif ajouté chaine de communication avec la modulation QPSK </w:t>
+        <w:t xml:space="preserve">1) Bloc code </w:t>
+      </w:r>
+      <w:proofErr w:type="spellStart"/>
+      <w:r>
+        <w:t>convolutif</w:t>
+      </w:r>
+      <w:proofErr w:type="spellEnd"/>
+      <w:r>
+        <w:t xml:space="preserve"> ajouté chaine de communication avec la modulation QPSK </w:t>
       </w:r>
     </w:p>
     <w:p>
@@ -1583,7 +1710,15 @@
         <w:pStyle w:val="Heading3"/>
       </w:pPr>
       <w:r>
-        <w:t>a) Courbe des performances BER en fonction du Eb/No avec un décodage de type soft et hard pour G= (3, [7 5]) et (6, [77 55])</w:t>
+        <w:t xml:space="preserve">a) Courbe des performances BER en fonction du </w:t>
+      </w:r>
+      <w:proofErr w:type="spellStart"/>
+      <w:r>
+        <w:t>Eb</w:t>
+      </w:r>
+      <w:proofErr w:type="spellEnd"/>
+      <w:r>
+        <w:t>/No avec un décodage de type soft et hard pour G= (3, [7 5]) et (6, [77 55])</w:t>
       </w:r>
       <w:r>
         <w:t>.</w:t>
@@ -1596,6 +1731,7 @@
       <w:r>
         <w:rPr>
           <w:noProof/>
+          <w:lang w:val="en-CA" w:eastAsia="ja-JP"/>
         </w:rPr>
         <w:drawing>
           <wp:inline distT="0" distB="0" distL="0" distR="0">
@@ -1673,7 +1809,35 @@
         <w:rPr>
           <w:rFonts w:hint="eastAsia"/>
         </w:rPr>
-        <w:t xml:space="preserve"> Code convolutif G=(3, [7 5]) et (6, [77 55]) d</w:t>
+        <w:t xml:space="preserve"> Code </w:t>
+      </w:r>
+      <w:proofErr w:type="spellStart"/>
+      <w:r>
+        <w:rPr>
+          <w:rFonts w:hint="eastAsia"/>
+        </w:rPr>
+        <w:t>convolutif</w:t>
+      </w:r>
+      <w:proofErr w:type="spellEnd"/>
+      <w:r>
+        <w:rPr>
+          <w:rFonts w:hint="eastAsia"/>
+        </w:rPr>
+        <w:t xml:space="preserve"> G</w:t>
+      </w:r>
+      <w:proofErr w:type="gramStart"/>
+      <w:r>
+        <w:rPr>
+          <w:rFonts w:hint="eastAsia"/>
+        </w:rPr>
+        <w:t>=(</w:t>
+      </w:r>
+      <w:proofErr w:type="gramEnd"/>
+      <w:r>
+        <w:rPr>
+          <w:rFonts w:hint="eastAsia"/>
+        </w:rPr>
+        <w:t>3, [7 5]) et (6, [77 55]) d</w:t>
       </w:r>
       <w:r>
         <w:t>écodage de type hard</w:t>
@@ -1689,7 +1853,15 @@
     </w:p>
     <w:p>
       <w:r>
-        <w:t xml:space="preserve">Le code le plus performant est G=(3, </w:t>
+        <w:t>Le code le plus performant est G</w:t>
+      </w:r>
+      <w:proofErr w:type="gramStart"/>
+      <w:r>
+        <w:t>=(</w:t>
+      </w:r>
+      <w:proofErr w:type="gramEnd"/>
+      <w:r>
+        <w:t xml:space="preserve">3, </w:t>
       </w:r>
       <w:r>
         <w:rPr>
@@ -1744,15 +1916,33 @@
       </w:pPr>
       <w:r>
         <w:lastRenderedPageBreak/>
-        <w:t>2) Modulation QPSK avec code bloc Reed-Solomon</w:t>
-      </w:r>
+        <w:t>2) Modulation QPSK avec code bloc Reed-</w:t>
+      </w:r>
+      <w:proofErr w:type="spellStart"/>
+      <w:r>
+        <w:t>Solomon</w:t>
+      </w:r>
+      <w:proofErr w:type="spellEnd"/>
     </w:p>
     <w:p>
       <w:pPr>
         <w:pStyle w:val="Heading3"/>
       </w:pPr>
-      <w:r>
-        <w:t>a) &amp; b) Courbe des performances BER en fonction du Eb/No avec un décodage de type hard pour RS (7, 3) et RS (32, 28) ainsi que les courbes théoriques.</w:t>
+      <w:proofErr w:type="gramStart"/>
+      <w:r>
+        <w:t>a</w:t>
+      </w:r>
+      <w:proofErr w:type="gramEnd"/>
+      <w:r>
+        <w:t xml:space="preserve">) &amp; b) Courbe des performances BER en fonction du </w:t>
+      </w:r>
+      <w:proofErr w:type="spellStart"/>
+      <w:r>
+        <w:t>Eb</w:t>
+      </w:r>
+      <w:proofErr w:type="spellEnd"/>
+      <w:r>
+        <w:t>/No avec un décodage de type hard pour RS (7, 3) et RS (32, 28) ainsi que les courbes théoriques.</w:t>
       </w:r>
     </w:p>
     <w:p>
@@ -1763,6 +1953,7 @@
         <w:rPr>
           <w:rFonts w:hint="eastAsia"/>
           <w:noProof/>
+          <w:lang w:val="en-CA" w:eastAsia="ja-JP"/>
         </w:rPr>
         <w:drawing>
           <wp:inline distT="0" distB="0" distL="0" distR="0">
@@ -1837,7 +2028,15 @@
         <w:fldChar w:fldCharType="end"/>
       </w:r>
       <w:r>
-        <w:t xml:space="preserve"> Courbe des performances BER en fonction du Eb/No avec un décodage de type hard pour RS (7, 3) et RS (32, 28) ainsi que les courbes théoriques</w:t>
+        <w:t xml:space="preserve"> Courbe des performances BER en fonction du </w:t>
+      </w:r>
+      <w:proofErr w:type="spellStart"/>
+      <w:r>
+        <w:t>Eb</w:t>
+      </w:r>
+      <w:proofErr w:type="spellEnd"/>
+      <w:r>
+        <w:t>/No avec un décodage de type hard pour RS (7, 3) et RS (32, 28) ainsi que les courbes théoriques</w:t>
       </w:r>
       <w:r>
         <w:rPr>
@@ -1863,7 +2062,15 @@
         <w:t>: Plus le codage est important, plus il r</w:t>
       </w:r>
       <w:r>
-        <w:t>éduit le TEB pour un même Eb.</w:t>
+        <w:t xml:space="preserve">éduit le TEB pour un même </w:t>
+      </w:r>
+      <w:proofErr w:type="spellStart"/>
+      <w:r>
+        <w:t>Eb</w:t>
+      </w:r>
+      <w:proofErr w:type="spellEnd"/>
+      <w:r>
+        <w:t>.</w:t>
       </w:r>
     </w:p>
     <w:p>
@@ -1886,7 +2093,18 @@
     </w:p>
     <w:p>
       <w:r>
-        <w:t>Un  TEB donné requiert moins d’énergie par bit (Eb) dans un système codé qu’un syst</w:t>
+        <w:t xml:space="preserve">Un </w:t>
+      </w:r>
+      <w:r>
+        <w:t>TEB donné requiert moins d’énergie par bit (</w:t>
+      </w:r>
+      <w:proofErr w:type="spellStart"/>
+      <w:r>
+        <w:t>Eb</w:t>
+      </w:r>
+      <w:proofErr w:type="spellEnd"/>
+      <w:r>
+        <w:t>) dans un système codé qu’un syst</w:t>
       </w:r>
       <w:r>
         <w:rPr>
@@ -3418,7 +3636,7 @@
   <a:extraClrSchemeLst/>
   <a:extLst>
     <a:ext uri="{05A4C25C-085E-4340-85A3-A5531E510DB2}">
-      <thm15:themeFamily xmlns:thm15="http://schemas.microsoft.com/office/thememl/2012/main" xmlns="" name="Office Theme" id="{62F939B6-93AF-4DB8-9C6B-D6C7DFDC589F}" vid="{4A3C46E8-61CC-4603-A589-7422A47A8E4A}"/>
+      <thm15:themeFamily xmlns="" xmlns:thm15="http://schemas.microsoft.com/office/thememl/2012/main" name="Office Theme" id="{62F939B6-93AF-4DB8-9C6B-D6C7DFDC589F}" vid="{4A3C46E8-61CC-4603-A589-7422A47A8E4A}"/>
     </a:ext>
   </a:extLst>
 </a:theme>
@@ -3429,7 +3647,7 @@
 </file>
 
 <file path=customXml/itemProps1.xml><?xml version="1.0" encoding="utf-8"?>
-<ds:datastoreItem xmlns:ds="http://schemas.openxmlformats.org/officeDocument/2006/customXml" ds:itemID="{BCC8544E-C848-461B-B977-6339239B5158}">
+<ds:datastoreItem xmlns:ds="http://schemas.openxmlformats.org/officeDocument/2006/customXml" ds:itemID="{660A2467-00A9-48C6-BCB5-F251A1964BBE}">
   <ds:schemaRefs>
     <ds:schemaRef ds:uri="http://schemas.openxmlformats.org/officeDocument/2006/bibliography"/>
   </ds:schemaRefs>

</xml_diff>